<commit_message>
parte2 creacion ws y clientes
</commit_message>
<xml_diff>
--- a/javawebservices.docx
+++ b/javawebservices.docx
@@ -245,10 +245,39 @@
       <w:r>
         <w:t>javaxB</w:t>
       </w:r>
+      <w:proofErr w:type="spellEnd"/>
+      <w:proofErr w:type="gramEnd"/>
+    </w:p>
+    <w:p/>
+    <w:p>
+      <w:pPr>
+        <w:rPr>
+          <w:u w:val="single"/>
+        </w:rPr>
+      </w:pPr>
+      <w:r>
+        <w:t>http://winterbe.com/</w:t>
+      </w:r>
+    </w:p>
+    <w:p>
+      <w:proofErr w:type="spellStart"/>
+      <w:r>
+        <w:t>Webservices</w:t>
+      </w:r>
+      <w:proofErr w:type="spellEnd"/>
+    </w:p>
+    <w:p>
+      <w:pPr>
+        <w:rPr>
+          <w:u w:val="single"/>
+        </w:rPr>
+      </w:pPr>
+      <w:r>
+        <w:tab/>
+        <w:t>Aplicaciones que se pueden acceder desde internet estilo API</w:t>
+      </w:r>
       <w:bookmarkStart w:id="0" w:name="_GoBack"/>
       <w:bookmarkEnd w:id="0"/>
-      <w:proofErr w:type="spellEnd"/>
-      <w:proofErr w:type="gramEnd"/>
     </w:p>
     <w:sectPr>
       <w:pgSz w:w="11906" w:h="16838"/>

</xml_diff>